<commit_message>
Updated Table .docx and .pdf to match database column names
</commit_message>
<xml_diff>
--- a/Tables/Car_Rental-Tables.docx
+++ b/Tables/Car_Rental-Tables.docx
@@ -1,6 +1,6 @@
 
 <file path=word/document.xml><?xml version="1.0" encoding="utf-8"?>
-<w:document xmlns:wpc="http://schemas.microsoft.com/office/word/2010/wordprocessingCanvas" xmlns:cx="http://schemas.microsoft.com/office/drawing/2014/chartex" xmlns:cx1="http://schemas.microsoft.com/office/drawing/2015/9/8/chartex" xmlns:cx2="http://schemas.microsoft.com/office/drawing/2015/10/21/chartex" xmlns:cx3="http://schemas.microsoft.com/office/drawing/2016/5/9/chartex" xmlns:cx4="http://schemas.microsoft.com/office/drawing/2016/5/10/chartex" xmlns:cx5="http://schemas.microsoft.com/office/drawing/2016/5/11/chartex" xmlns:cx6="http://schemas.microsoft.com/office/drawing/2016/5/12/chartex" xmlns:cx7="http://schemas.microsoft.com/office/drawing/2016/5/13/chartex" xmlns:cx8="http://schemas.microsoft.com/office/drawing/2016/5/14/chartex" xmlns:mc="http://schemas.openxmlformats.org/markup-compatibility/2006" xmlns:aink="http://schemas.microsoft.com/office/drawing/2016/ink" xmlns:am3d="http://schemas.microsoft.com/office/drawing/2017/model3d" xmlns:o="urn:schemas-microsoft-com:office:office" xmlns:oel="http://schemas.microsoft.com/office/2019/extlst" xmlns:r="http://schemas.openxmlformats.org/officeDocument/2006/relationships" xmlns:m="http://schemas.openxmlformats.org/officeDocument/2006/math" xmlns:v="urn:schemas-microsoft-com:vml" xmlns:wp14="http://schemas.microsoft.com/office/word/2010/wordprocessingDrawing" xmlns:wp="http://schemas.openxmlformats.org/drawingml/2006/wordprocessingDrawing" xmlns:w10="urn:schemas-microsoft-com:office:word" xmlns:w="http://schemas.openxmlformats.org/wordprocessingml/2006/main" xmlns:w14="http://schemas.microsoft.com/office/word/2010/wordml" xmlns:w15="http://schemas.microsoft.com/office/word/2012/wordml" xmlns:w16cex="http://schemas.microsoft.com/office/word/2018/wordml/cex" xmlns:w16cid="http://schemas.microsoft.com/office/word/2016/wordml/cid" xmlns:w16="http://schemas.microsoft.com/office/word/2018/wordml" xmlns:w16du="http://schemas.microsoft.com/office/word/2023/wordml/word16du" xmlns:w16sdtdh="http://schemas.microsoft.com/office/word/2020/wordml/sdtdatahash" xmlns:w16se="http://schemas.microsoft.com/office/word/2015/wordml/symex" xmlns:wpg="http://schemas.microsoft.com/office/word/2010/wordprocessingGroup" xmlns:wpi="http://schemas.microsoft.com/office/word/2010/wordprocessingInk" xmlns:wne="http://schemas.microsoft.com/office/word/2006/wordml" xmlns:wps="http://schemas.microsoft.com/office/word/2010/wordprocessingShape" mc:Ignorable="w14 w15 w16se w16cid w16 w16cex w16sdtdh wp14">
+<w:document xmlns:wpc="http://schemas.microsoft.com/office/word/2010/wordprocessingCanvas" xmlns:cx="http://schemas.microsoft.com/office/drawing/2014/chartex" xmlns:cx1="http://schemas.microsoft.com/office/drawing/2015/9/8/chartex" xmlns:cx2="http://schemas.microsoft.com/office/drawing/2015/10/21/chartex" xmlns:cx3="http://schemas.microsoft.com/office/drawing/2016/5/9/chartex" xmlns:cx4="http://schemas.microsoft.com/office/drawing/2016/5/10/chartex" xmlns:cx5="http://schemas.microsoft.com/office/drawing/2016/5/11/chartex" xmlns:cx6="http://schemas.microsoft.com/office/drawing/2016/5/12/chartex" xmlns:cx7="http://schemas.microsoft.com/office/drawing/2016/5/13/chartex" xmlns:cx8="http://schemas.microsoft.com/office/drawing/2016/5/14/chartex" xmlns:mc="http://schemas.openxmlformats.org/markup-compatibility/2006" xmlns:aink="http://schemas.microsoft.com/office/drawing/2016/ink" xmlns:am3d="http://schemas.microsoft.com/office/drawing/2017/model3d" xmlns:o="urn:schemas-microsoft-com:office:office" xmlns:oel="http://schemas.microsoft.com/office/2019/extlst" xmlns:r="http://schemas.openxmlformats.org/officeDocument/2006/relationships" xmlns:m="http://schemas.openxmlformats.org/officeDocument/2006/math" xmlns:v="urn:schemas-microsoft-com:vml" xmlns:wp14="http://schemas.microsoft.com/office/word/2010/wordprocessingDrawing" xmlns:wp="http://schemas.openxmlformats.org/drawingml/2006/wordprocessingDrawing" xmlns:w10="urn:schemas-microsoft-com:office:word" xmlns:w="http://schemas.openxmlformats.org/wordprocessingml/2006/main" xmlns:w14="http://schemas.microsoft.com/office/word/2010/wordml" xmlns:w15="http://schemas.microsoft.com/office/word/2012/wordml" xmlns:w16cex="http://schemas.microsoft.com/office/word/2018/wordml/cex" xmlns:w16cid="http://schemas.microsoft.com/office/word/2016/wordml/cid" xmlns:w16="http://schemas.microsoft.com/office/word/2018/wordml" xmlns:w16sdtdh="http://schemas.microsoft.com/office/word/2020/wordml/sdtdatahash" xmlns:w16se="http://schemas.microsoft.com/office/word/2015/wordml/symex" xmlns:wpg="http://schemas.microsoft.com/office/word/2010/wordprocessingGroup" xmlns:wpi="http://schemas.microsoft.com/office/word/2010/wordprocessingInk" xmlns:wne="http://schemas.microsoft.com/office/word/2006/wordml" xmlns:wps="http://schemas.microsoft.com/office/word/2010/wordprocessingShape" mc:Ignorable="w14 w15 w16se w16cid w16 w16cex w16sdtdh wp14">
   <w:body>
     <w:p>
       <w:pPr>
@@ -217,7 +217,7 @@
         <w:rPr>
           <w:noProof/>
         </w:rPr>
-        <w:t>, daily_rate, weekly_rate, monthly_rate, dif_branch_return_price, features, passengers, baggage_space</w:t>
+        <w:t>, daily_rate, weekly_rate, monthly_rate, dif_branch_ret_price, features, passengers, baggage_space</w:t>
       </w:r>
       <w:r>
         <w:rPr>
@@ -256,7 +256,7 @@
         <w:rPr>
           <w:noProof/>
         </w:rPr>
-        <w:t>, make, model, year, colour, license_plate, type, branch_id</w:t>
+        <w:t>, make, model, year, colour, license_plate, type</w:t>
       </w:r>
       <w:r>
         <w:rPr>
@@ -292,100 +292,118 @@
         <w:rPr>
           <w:noProof/>
         </w:rPr>
+        <w:br/>
+      </w:r>
+    </w:p>
+    <w:p>
+      <w:pPr>
+        <w:rPr>
+          <w:noProof/>
+        </w:rPr>
+      </w:pPr>
+      <w:r>
+        <w:rPr>
+          <w:noProof/>
+        </w:rPr>
+        <w:t>Rental</w:t>
+      </w:r>
+      <w:r>
+        <w:rPr>
+          <w:noProof/>
+        </w:rPr>
+        <w:t xml:space="preserve"> </w:t>
+      </w:r>
+      <w:r>
+        <w:rPr>
+          <w:noProof/>
+        </w:rPr>
+        <w:t>(</w:t>
+      </w:r>
+      <w:r>
+        <w:rPr>
+          <w:noProof/>
+          <w:u w:val="single"/>
+        </w:rPr>
+        <w:t>reservation</w:t>
+      </w:r>
+      <w:r>
+        <w:rPr>
+          <w:noProof/>
+          <w:u w:val="single"/>
+        </w:rPr>
+        <w:t>_id</w:t>
+      </w:r>
+      <w:r>
+        <w:rPr>
+          <w:noProof/>
+        </w:rPr>
+        <w:t xml:space="preserve">, </w:t>
+      </w:r>
+      <w:r>
+        <w:rPr>
+          <w:noProof/>
+        </w:rPr>
+        <w:t>from_date, to_date</w:t>
+      </w:r>
+      <w:r>
+        <w:rPr>
+          <w:noProof/>
+        </w:rPr>
+        <w:t xml:space="preserve">, </w:t>
+      </w:r>
+      <w:r>
+        <w:rPr>
+          <w:noProof/>
+        </w:rPr>
+        <w:t>customer_id,</w:t>
+      </w:r>
+      <w:r>
+        <w:rPr>
+          <w:noProof/>
+        </w:rPr>
+        <w:t xml:space="preserve"> </w:t>
+      </w:r>
+      <w:r>
+        <w:rPr>
+          <w:noProof/>
+        </w:rPr>
+        <w:t>vin</w:t>
+      </w:r>
+      <w:r>
+        <w:rPr>
+          <w:noProof/>
+        </w:rPr>
         <w:t>,</w:t>
       </w:r>
       <w:r>
         <w:rPr>
           <w:noProof/>
         </w:rPr>
-        <w:t xml:space="preserve"> </w:t>
-      </w:r>
-      <w:r>
-        <w:rPr>
-          <w:noProof/>
-        </w:rPr>
-        <w:t xml:space="preserve">branch_id </w:t>
-      </w:r>
-      <w:r>
-        <w:rPr>
-          <w:noProof/>
-        </w:rPr>
-        <w:t>references Branch.</w:t>
-      </w:r>
-      <w:r>
-        <w:rPr>
-          <w:noProof/>
-        </w:rPr>
-        <w:br/>
-      </w:r>
-    </w:p>
-    <w:p>
-      <w:pPr>
-        <w:rPr>
-          <w:noProof/>
-        </w:rPr>
-      </w:pPr>
-      <w:r>
-        <w:rPr>
-          <w:noProof/>
-        </w:rPr>
-        <w:t>Rental</w:t>
-      </w:r>
-      <w:r>
-        <w:rPr>
-          <w:noProof/>
-        </w:rPr>
-        <w:t xml:space="preserve"> </w:t>
-      </w:r>
-      <w:r>
-        <w:rPr>
-          <w:noProof/>
-        </w:rPr>
-        <w:t>(</w:t>
-      </w:r>
-      <w:r>
-        <w:rPr>
-          <w:noProof/>
-          <w:u w:val="single"/>
-        </w:rPr>
-        <w:t>reservation</w:t>
-      </w:r>
-      <w:r>
-        <w:rPr>
-          <w:noProof/>
-          <w:u w:val="single"/>
-        </w:rPr>
-        <w:t>_id</w:t>
-      </w:r>
-      <w:r>
-        <w:rPr>
-          <w:noProof/>
-        </w:rPr>
-        <w:t xml:space="preserve">, </w:t>
-      </w:r>
-      <w:r>
-        <w:rPr>
-          <w:noProof/>
-        </w:rPr>
-        <w:t>from_date, to_date,</w:t>
-      </w:r>
-      <w:r>
-        <w:rPr>
-          <w:noProof/>
-        </w:rPr>
-        <w:t xml:space="preserve"> price()</w:t>
-      </w:r>
-      <w:r>
-        <w:rPr>
-          <w:noProof/>
-        </w:rPr>
-        <w:t xml:space="preserve">, </w:t>
-      </w:r>
-      <w:r>
-        <w:rPr>
-          <w:noProof/>
-        </w:rPr>
-        <w:t>customer_id, renting_branch_id, returning_branch_id, vin</w:t>
+        <w:t xml:space="preserve"> branch_id</w:t>
+      </w:r>
+      <w:r>
+        <w:rPr>
+          <w:noProof/>
+        </w:rPr>
+        <w:t>_pickup</w:t>
+      </w:r>
+      <w:r>
+        <w:rPr>
+          <w:noProof/>
+        </w:rPr>
+        <w:t>, branch_id</w:t>
+      </w:r>
+      <w:r>
+        <w:rPr>
+          <w:noProof/>
+        </w:rPr>
+        <w:t>_return</w:t>
+      </w:r>
+      <w:r>
+        <w:rPr>
+          <w:noProof/>
+        </w:rPr>
+        <w:t>, price()</w:t>
       </w:r>
       <w:r>
         <w:rPr>
@@ -433,13 +451,7 @@
         <w:rPr>
           <w:noProof/>
         </w:rPr>
-        <w:t xml:space="preserve">renting_branch_id </w:t>
-      </w:r>
-      <w:r>
-        <w:rPr>
-          <w:noProof/>
-        </w:rPr>
-        <w:t>references Branch</w:t>
+        <w:t>vin references Car</w:t>
       </w:r>
     </w:p>
     <w:p>
@@ -457,7 +469,13 @@
         <w:rPr>
           <w:noProof/>
         </w:rPr>
-        <w:t xml:space="preserve">returning_branch_id </w:t>
+        <w:t>branch_id_pickup</w:t>
+      </w:r>
+      <w:r>
+        <w:rPr>
+          <w:noProof/>
+        </w:rPr>
+        <w:t xml:space="preserve"> </w:t>
       </w:r>
       <w:r>
         <w:rPr>
@@ -481,13 +499,19 @@
         <w:rPr>
           <w:noProof/>
         </w:rPr>
-        <w:t xml:space="preserve">vin </w:t>
-      </w:r>
-      <w:r>
-        <w:rPr>
-          <w:noProof/>
-        </w:rPr>
-        <w:t>references Car</w:t>
+        <w:t>branch_id_return</w:t>
+      </w:r>
+      <w:r>
+        <w:rPr>
+          <w:noProof/>
+        </w:rPr>
+        <w:t xml:space="preserve"> </w:t>
+      </w:r>
+      <w:r>
+        <w:rPr>
+          <w:noProof/>
+        </w:rPr>
+        <w:t>references Branch</w:t>
       </w:r>
       <w:r>
         <w:rPr>
@@ -907,6 +931,46 @@
           <w:noProof/>
         </w:rPr>
         <w:t xml:space="preserve"> references Employee</w:t>
+      </w:r>
+    </w:p>
+    <w:p>
+      <w:pPr>
+        <w:rPr>
+          <w:noProof/>
+        </w:rPr>
+      </w:pPr>
+      <w:r>
+        <w:rPr>
+          <w:noProof/>
+        </w:rPr>
+        <w:lastRenderedPageBreak/>
+        <w:t>CustomerLogin (</w:t>
+      </w:r>
+      <w:r>
+        <w:rPr>
+          <w:noProof/>
+        </w:rPr>
+        <w:t>customer_id, username, password)</w:t>
+      </w:r>
+    </w:p>
+    <w:p>
+      <w:pPr>
+        <w:rPr>
+          <w:noProof/>
+        </w:rPr>
+      </w:pPr>
+    </w:p>
+    <w:p>
+      <w:pPr>
+        <w:rPr>
+          <w:noProof/>
+        </w:rPr>
+      </w:pPr>
+      <w:r>
+        <w:rPr>
+          <w:noProof/>
+        </w:rPr>
+        <w:t>EmployeeLogin (employee_id, username, password)</w:t>
       </w:r>
     </w:p>
     <w:sectPr>
@@ -920,7 +984,7 @@
 </file>
 
 <file path=word/numbering.xml><?xml version="1.0" encoding="utf-8"?>
-<w:numbering xmlns:wpc="http://schemas.microsoft.com/office/word/2010/wordprocessingCanvas" xmlns:cx="http://schemas.microsoft.com/office/drawing/2014/chartex" xmlns:cx1="http://schemas.microsoft.com/office/drawing/2015/9/8/chartex" xmlns:cx2="http://schemas.microsoft.com/office/drawing/2015/10/21/chartex" xmlns:cx3="http://schemas.microsoft.com/office/drawing/2016/5/9/chartex" xmlns:cx4="http://schemas.microsoft.com/office/drawing/2016/5/10/chartex" xmlns:cx5="http://schemas.microsoft.com/office/drawing/2016/5/11/chartex" xmlns:cx6="http://schemas.microsoft.com/office/drawing/2016/5/12/chartex" xmlns:cx7="http://schemas.microsoft.com/office/drawing/2016/5/13/chartex" xmlns:cx8="http://schemas.microsoft.com/office/drawing/2016/5/14/chartex" xmlns:mc="http://schemas.openxmlformats.org/markup-compatibility/2006" xmlns:aink="http://schemas.microsoft.com/office/drawing/2016/ink" xmlns:am3d="http://schemas.microsoft.com/office/drawing/2017/model3d" xmlns:o="urn:schemas-microsoft-com:office:office" xmlns:oel="http://schemas.microsoft.com/office/2019/extlst" xmlns:r="http://schemas.openxmlformats.org/officeDocument/2006/relationships" xmlns:m="http://schemas.openxmlformats.org/officeDocument/2006/math" xmlns:v="urn:schemas-microsoft-com:vml" xmlns:wp14="http://schemas.microsoft.com/office/word/2010/wordprocessingDrawing" xmlns:wp="http://schemas.openxmlformats.org/drawingml/2006/wordprocessingDrawing" xmlns:w10="urn:schemas-microsoft-com:office:word" xmlns:w="http://schemas.openxmlformats.org/wordprocessingml/2006/main" xmlns:w14="http://schemas.microsoft.com/office/word/2010/wordml" xmlns:w15="http://schemas.microsoft.com/office/word/2012/wordml" xmlns:w16cex="http://schemas.microsoft.com/office/word/2018/wordml/cex" xmlns:w16cid="http://schemas.microsoft.com/office/word/2016/wordml/cid" xmlns:w16="http://schemas.microsoft.com/office/word/2018/wordml" xmlns:w16du="http://schemas.microsoft.com/office/word/2023/wordml/word16du" xmlns:w16sdtdh="http://schemas.microsoft.com/office/word/2020/wordml/sdtdatahash" xmlns:w16se="http://schemas.microsoft.com/office/word/2015/wordml/symex" xmlns:wpg="http://schemas.microsoft.com/office/word/2010/wordprocessingGroup" xmlns:wpi="http://schemas.microsoft.com/office/word/2010/wordprocessingInk" xmlns:wne="http://schemas.microsoft.com/office/word/2006/wordml" xmlns:wps="http://schemas.microsoft.com/office/word/2010/wordprocessingShape" mc:Ignorable="w14 w15 w16se w16cid w16 w16cex w16sdtdh wp14">
+<w:numbering xmlns:wpc="http://schemas.microsoft.com/office/word/2010/wordprocessingCanvas" xmlns:cx="http://schemas.microsoft.com/office/drawing/2014/chartex" xmlns:cx1="http://schemas.microsoft.com/office/drawing/2015/9/8/chartex" xmlns:cx2="http://schemas.microsoft.com/office/drawing/2015/10/21/chartex" xmlns:cx3="http://schemas.microsoft.com/office/drawing/2016/5/9/chartex" xmlns:cx4="http://schemas.microsoft.com/office/drawing/2016/5/10/chartex" xmlns:cx5="http://schemas.microsoft.com/office/drawing/2016/5/11/chartex" xmlns:cx6="http://schemas.microsoft.com/office/drawing/2016/5/12/chartex" xmlns:cx7="http://schemas.microsoft.com/office/drawing/2016/5/13/chartex" xmlns:cx8="http://schemas.microsoft.com/office/drawing/2016/5/14/chartex" xmlns:mc="http://schemas.openxmlformats.org/markup-compatibility/2006" xmlns:aink="http://schemas.microsoft.com/office/drawing/2016/ink" xmlns:am3d="http://schemas.microsoft.com/office/drawing/2017/model3d" xmlns:o="urn:schemas-microsoft-com:office:office" xmlns:oel="http://schemas.microsoft.com/office/2019/extlst" xmlns:r="http://schemas.openxmlformats.org/officeDocument/2006/relationships" xmlns:m="http://schemas.openxmlformats.org/officeDocument/2006/math" xmlns:v="urn:schemas-microsoft-com:vml" xmlns:wp14="http://schemas.microsoft.com/office/word/2010/wordprocessingDrawing" xmlns:wp="http://schemas.openxmlformats.org/drawingml/2006/wordprocessingDrawing" xmlns:w10="urn:schemas-microsoft-com:office:word" xmlns:w="http://schemas.openxmlformats.org/wordprocessingml/2006/main" xmlns:w14="http://schemas.microsoft.com/office/word/2010/wordml" xmlns:w15="http://schemas.microsoft.com/office/word/2012/wordml" xmlns:w16cex="http://schemas.microsoft.com/office/word/2018/wordml/cex" xmlns:w16cid="http://schemas.microsoft.com/office/word/2016/wordml/cid" xmlns:w16="http://schemas.microsoft.com/office/word/2018/wordml" xmlns:w16sdtdh="http://schemas.microsoft.com/office/word/2020/wordml/sdtdatahash" xmlns:w16se="http://schemas.microsoft.com/office/word/2015/wordml/symex" xmlns:wpg="http://schemas.microsoft.com/office/word/2010/wordprocessingGroup" xmlns:wpi="http://schemas.microsoft.com/office/word/2010/wordprocessingInk" xmlns:wne="http://schemas.microsoft.com/office/word/2006/wordml" xmlns:wps="http://schemas.microsoft.com/office/word/2010/wordprocessingShape" mc:Ignorable="w14 w15 w16se w16cid w16 w16cex w16sdtdh wp14">
   <w:abstractNum w:abstractNumId="0" w15:restartNumberingAfterBreak="0">
     <w:nsid w:val="20EE0E43"/>
     <w:multiLevelType w:val="hybridMultilevel"/>

</xml_diff>

<commit_message>
Quick change to Form_Main and Tables missing primary key
</commit_message>
<xml_diff>
--- a/Tables/Car_Rental-Tables.docx
+++ b/Tables/Car_Rental-Tables.docx
@@ -361,19 +361,7 @@
         <w:rPr>
           <w:noProof/>
         </w:rPr>
-        <w:t xml:space="preserve"> </w:t>
-      </w:r>
-      <w:r>
-        <w:rPr>
-          <w:noProof/>
-        </w:rPr>
-        <w:t>vin</w:t>
-      </w:r>
-      <w:r>
-        <w:rPr>
-          <w:noProof/>
-        </w:rPr>
-        <w:t>,</w:t>
+        <w:t xml:space="preserve"> vin,</w:t>
       </w:r>
       <w:r>
         <w:rPr>
@@ -397,13 +385,7 @@
         <w:rPr>
           <w:noProof/>
         </w:rPr>
-        <w:t>_return</w:t>
-      </w:r>
-      <w:r>
-        <w:rPr>
-          <w:noProof/>
-        </w:rPr>
-        <w:t>, price()</w:t>
+        <w:t>_return, price()</w:t>
       </w:r>
       <w:r>
         <w:rPr>
@@ -469,13 +451,7 @@
         <w:rPr>
           <w:noProof/>
         </w:rPr>
-        <w:t>branch_id_pickup</w:t>
-      </w:r>
-      <w:r>
-        <w:rPr>
-          <w:noProof/>
-        </w:rPr>
-        <w:t xml:space="preserve"> </w:t>
+        <w:t xml:space="preserve">branch_id_pickup </w:t>
       </w:r>
       <w:r>
         <w:rPr>
@@ -499,13 +475,7 @@
         <w:rPr>
           <w:noProof/>
         </w:rPr>
-        <w:t>branch_id_return</w:t>
-      </w:r>
-      <w:r>
-        <w:rPr>
-          <w:noProof/>
-        </w:rPr>
-        <w:t xml:space="preserve"> </w:t>
+        <w:t xml:space="preserve">branch_id_return </w:t>
       </w:r>
       <w:r>
         <w:rPr>
@@ -949,28 +919,48 @@
       <w:r>
         <w:rPr>
           <w:noProof/>
-        </w:rPr>
-        <w:t>customer_id, username, password)</w:t>
-      </w:r>
-    </w:p>
-    <w:p>
-      <w:pPr>
-        <w:rPr>
-          <w:noProof/>
-        </w:rPr>
-      </w:pPr>
-    </w:p>
-    <w:p>
-      <w:pPr>
-        <w:rPr>
-          <w:noProof/>
-        </w:rPr>
-      </w:pPr>
-      <w:r>
-        <w:rPr>
-          <w:noProof/>
-        </w:rPr>
-        <w:t>EmployeeLogin (employee_id, username, password)</w:t>
+          <w:u w:val="single"/>
+        </w:rPr>
+        <w:t>customer_id</w:t>
+      </w:r>
+      <w:r>
+        <w:rPr>
+          <w:noProof/>
+        </w:rPr>
+        <w:t>, username, password)</w:t>
+      </w:r>
+    </w:p>
+    <w:p>
+      <w:pPr>
+        <w:rPr>
+          <w:noProof/>
+        </w:rPr>
+      </w:pPr>
+    </w:p>
+    <w:p>
+      <w:pPr>
+        <w:rPr>
+          <w:noProof/>
+        </w:rPr>
+      </w:pPr>
+      <w:r>
+        <w:rPr>
+          <w:noProof/>
+        </w:rPr>
+        <w:t>EmployeeLogin (</w:t>
+      </w:r>
+      <w:r>
+        <w:rPr>
+          <w:noProof/>
+          <w:u w:val="single"/>
+        </w:rPr>
+        <w:t>employee_id</w:t>
+      </w:r>
+      <w:r>
+        <w:rPr>
+          <w:noProof/>
+        </w:rPr>
+        <w:t>, username, password)</w:t>
       </w:r>
     </w:p>
     <w:sectPr>

</xml_diff>